<commit_message>
update with latest work, small format change
</commit_message>
<xml_diff>
--- a/MacVittie - Resume.docx
+++ b/MacVittie - Resume.docx
@@ -178,28 +178,19 @@
         <w:pStyle w:val="Heading2"/>
       </w:pPr>
       <w:r>
-        <w:t>Engineer Scientist</w:t>
-      </w:r>
-      <w:r>
-        <w:t xml:space="preserve"> </w:t>
+        <w:t xml:space="preserve">Engineer Scientist </w:t>
       </w:r>
       <w:r>
         <w:t>•</w:t>
       </w:r>
       <w:r>
-        <w:t xml:space="preserve"> Archarithms</w:t>
-      </w:r>
-      <w:r>
-        <w:t xml:space="preserve"> </w:t>
+        <w:t xml:space="preserve"> Archarithms </w:t>
       </w:r>
       <w:r>
         <w:t>•</w:t>
       </w:r>
       <w:r>
-        <w:t xml:space="preserve"> Huntsville, AL</w:t>
-      </w:r>
-      <w:r>
-        <w:t xml:space="preserve"> </w:t>
+        <w:t xml:space="preserve"> Huntsville, AL </w:t>
       </w:r>
       <w:r>
         <w:t>•</w:t>
@@ -218,49 +209,32 @@
         <w:ind w:left="504"/>
       </w:pPr>
       <w:r>
-        <w:t>Designed and developed an application for parsing video files into frames and sending that information across a network using a variety of messaging frameworks, using Python and Javascript</w:t>
-      </w:r>
-    </w:p>
-    <w:p>
-      <w:pPr>
-        <w:pStyle w:val="Heading2"/>
-      </w:pPr>
-      <w:r>
-        <w:t>Software Engineer</w:t>
-      </w:r>
-      <w:r>
-        <w:t xml:space="preserve"> </w:t>
-      </w:r>
-      <w:r>
-        <w:t xml:space="preserve">• </w:t>
-      </w:r>
-      <w:r>
-        <w:t>B</w:t>
-      </w:r>
-      <w:r>
-        <w:t>a</w:t>
-      </w:r>
-      <w:r>
-        <w:t>rrios T</w:t>
-      </w:r>
-      <w:r>
-        <w:t>e</w:t>
-      </w:r>
-      <w:r>
-        <w:t>chnology</w:t>
-      </w:r>
-      <w:r>
-        <w:t xml:space="preserve"> • </w:t>
-      </w:r>
-      <w:r>
-        <w:t>Huntsville, AL</w:t>
-      </w:r>
-      <w:r>
-        <w:t xml:space="preserve"> • </w:t>
-      </w:r>
-      <w:r>
-        <w:t>Oct 2015 – Jul 2019</w:t>
-      </w:r>
+        <w:t>Designed and developed an application for parsing video files into frames and sending that information across a network using a variety of messagi</w:t>
+      </w:r>
+      <w:r>
+        <w:t xml:space="preserve">ng frameworks, using Python, </w:t>
+      </w:r>
+      <w:proofErr w:type="spellStart"/>
+      <w:r>
+        <w:t>Javascript</w:t>
+      </w:r>
+      <w:proofErr w:type="spellEnd"/>
+      <w:r>
+        <w:t xml:space="preserve">, Java, </w:t>
+      </w:r>
+      <w:proofErr w:type="spellStart"/>
+      <w:r>
+        <w:t>RabbitMQ</w:t>
+      </w:r>
+      <w:proofErr w:type="spellEnd"/>
+      <w:r>
+        <w:t xml:space="preserve">, and </w:t>
+      </w:r>
+      <w:proofErr w:type="spellStart"/>
+      <w:r>
+        <w:t>SocketIO</w:t>
+      </w:r>
+      <w:proofErr w:type="spellEnd"/>
     </w:p>
     <w:p>
       <w:pPr>
@@ -272,6 +246,65 @@
         <w:ind w:left="504"/>
       </w:pPr>
       <w:r>
+        <w:t xml:space="preserve">Designed and implemented a GAN for synthetic data production, using Python and </w:t>
+      </w:r>
+      <w:proofErr w:type="spellStart"/>
+      <w:r>
+        <w:t>Tensorflow</w:t>
+      </w:r>
+      <w:proofErr w:type="spellEnd"/>
+    </w:p>
+    <w:p>
+      <w:pPr>
+        <w:pStyle w:val="Heading2"/>
+      </w:pPr>
+      <w:r>
+        <w:t>Software Engineer</w:t>
+      </w:r>
+      <w:r>
+        <w:t xml:space="preserve"> </w:t>
+      </w:r>
+      <w:r>
+        <w:t xml:space="preserve">• </w:t>
+      </w:r>
+      <w:r>
+        <w:t>B</w:t>
+      </w:r>
+      <w:r>
+        <w:t>a</w:t>
+      </w:r>
+      <w:r>
+        <w:t>rrios T</w:t>
+      </w:r>
+      <w:r>
+        <w:t>e</w:t>
+      </w:r>
+      <w:r>
+        <w:t>chnology</w:t>
+      </w:r>
+      <w:r>
+        <w:t xml:space="preserve"> • </w:t>
+      </w:r>
+      <w:r>
+        <w:t>Huntsville, AL</w:t>
+      </w:r>
+      <w:r>
+        <w:t xml:space="preserve"> • </w:t>
+      </w:r>
+      <w:r>
+        <w:t>Oct 2015 – Jul 2019</w:t>
+      </w:r>
+    </w:p>
+    <w:p>
+      <w:pPr>
+        <w:pStyle w:val="ListParagraph"/>
+        <w:numPr>
+          <w:ilvl w:val="0"/>
+          <w:numId w:val="1"/>
+        </w:numPr>
+        <w:ind w:left="504"/>
+      </w:pPr>
+      <w:r>
         <w:t>As a software engineer working on a NASA contract at Marshall Space Flight Center in Huntsville, AL, my duties included the design, implementation, modification, and mainten</w:t>
       </w:r>
       <w:r>
@@ -476,414 +509,6 @@
       </w:r>
       <w:r>
         <w:t>point-of-sales (POS) software and closed-circuit monitoring equipment</w:t>
-      </w:r>
-    </w:p>
-    <w:p>
-      <w:pPr>
-        <w:pStyle w:val="Heading1"/>
-      </w:pPr>
-      <w:r>
-        <w:t>Education</w:t>
-      </w:r>
-    </w:p>
-    <w:p>
-      <w:pPr>
-        <w:pStyle w:val="Heading2"/>
-      </w:pPr>
-      <w:r>
-        <w:t>M.S. Data Science</w:t>
-      </w:r>
-      <w:r>
-        <w:t xml:space="preserve"> • </w:t>
-      </w:r>
-      <w:r>
-        <w:t>Southern Methodist University</w:t>
-      </w:r>
-      <w:r>
-        <w:t xml:space="preserve"> </w:t>
-      </w:r>
-      <w:r>
-        <w:t xml:space="preserve">• </w:t>
-      </w:r>
-      <w:r>
-        <w:t>Aug 2019</w:t>
-      </w:r>
-    </w:p>
-    <w:p>
-      <w:pPr>
-        <w:pStyle w:val="ListParagraph"/>
-        <w:numPr>
-          <w:ilvl w:val="0"/>
-          <w:numId w:val="2"/>
-        </w:numPr>
-        <w:ind w:left="504"/>
-      </w:pPr>
-      <w:r>
-        <w:t>Specialization in Machine Learning</w:t>
-      </w:r>
-    </w:p>
-    <w:p>
-      <w:pPr>
-        <w:pStyle w:val="ListParagraph"/>
-        <w:numPr>
-          <w:ilvl w:val="0"/>
-          <w:numId w:val="2"/>
-        </w:numPr>
-        <w:ind w:left="504"/>
-      </w:pPr>
-      <w:r>
-        <w:t>Coursework in data analysis,</w:t>
-      </w:r>
-      <w:r>
-        <w:t xml:space="preserve"> statistical inference</w:t>
-      </w:r>
-      <w:r>
-        <w:t>,</w:t>
-      </w:r>
-      <w:r>
-        <w:t xml:space="preserve"> </w:t>
-      </w:r>
-      <w:r>
-        <w:t>database management</w:t>
-      </w:r>
-      <w:r>
-        <w:t xml:space="preserve">, data mining, </w:t>
-      </w:r>
-      <w:r>
-        <w:t>data and network security</w:t>
-      </w:r>
-      <w:r>
-        <w:t xml:space="preserve">, </w:t>
-      </w:r>
-      <w:r>
-        <w:t>machine learning</w:t>
-      </w:r>
-      <w:r>
-        <w:t xml:space="preserve"> (ML), </w:t>
-      </w:r>
-      <w:r>
-        <w:t xml:space="preserve">data visualization, </w:t>
-      </w:r>
-      <w:r>
-        <w:t xml:space="preserve">and </w:t>
-      </w:r>
-      <w:r>
-        <w:t>natural language processing (NLP</w:t>
-      </w:r>
-      <w:r>
-        <w:t>)</w:t>
-      </w:r>
-      <w:r>
-        <w:t>; using Python</w:t>
-      </w:r>
-      <w:r>
-        <w:t xml:space="preserve">, </w:t>
-      </w:r>
-      <w:r>
-        <w:t xml:space="preserve">R, </w:t>
-      </w:r>
-      <w:r>
-        <w:t>SAS</w:t>
-      </w:r>
-      <w:r>
-        <w:t>, and SQL</w:t>
-      </w:r>
-    </w:p>
-    <w:p>
-      <w:pPr>
-        <w:pStyle w:val="ListParagraph"/>
-        <w:numPr>
-          <w:ilvl w:val="0"/>
-          <w:numId w:val="2"/>
-        </w:numPr>
-        <w:ind w:left="504"/>
-      </w:pPr>
-      <w:r>
-        <w:lastRenderedPageBreak/>
-        <w:t>Significant</w:t>
-      </w:r>
-      <w:r>
-        <w:t xml:space="preserve"> projects included:</w:t>
-      </w:r>
-    </w:p>
-    <w:p>
-      <w:pPr>
-        <w:pStyle w:val="ListParagraph"/>
-        <w:numPr>
-          <w:ilvl w:val="1"/>
-          <w:numId w:val="2"/>
-        </w:numPr>
-        <w:ind w:left="936"/>
-      </w:pPr>
-      <w:r>
-        <w:t>Exploratory data analysis of home prices using linear regressions on various features of homes to estimate value</w:t>
-      </w:r>
-    </w:p>
-    <w:p>
-      <w:pPr>
-        <w:pStyle w:val="ListParagraph"/>
-        <w:numPr>
-          <w:ilvl w:val="1"/>
-          <w:numId w:val="2"/>
-        </w:numPr>
-        <w:ind w:left="936"/>
-      </w:pPr>
-      <w:r>
-        <w:t>An in-depth analysis of fatal accident data in the US from 2015 to 2017, analyzing relationships between weather, time of day, road type, and driver condition to find proximal causes for fatal accidents</w:t>
-      </w:r>
-    </w:p>
-    <w:p>
-      <w:pPr>
-        <w:pStyle w:val="ListParagraph"/>
-        <w:numPr>
-          <w:ilvl w:val="1"/>
-          <w:numId w:val="2"/>
-        </w:numPr>
-        <w:ind w:left="936"/>
-      </w:pPr>
-      <w:r>
-        <w:t>Significant research into generative adversarial networks (GANs) and some of their use cases, developed into a 10-minute</w:t>
-      </w:r>
-      <w:r>
-        <w:t xml:space="preserve"> video</w:t>
-      </w:r>
-      <w:r>
-        <w:t xml:space="preserve"> presentation</w:t>
-      </w:r>
-    </w:p>
-    <w:p>
-      <w:pPr>
-        <w:pStyle w:val="Heading2"/>
-      </w:pPr>
-      <w:r>
-        <w:t xml:space="preserve">B.S. Computer </w:t>
-      </w:r>
-      <w:r>
-        <w:t>Science</w:t>
-      </w:r>
-      <w:r>
-        <w:t xml:space="preserve"> • </w:t>
-      </w:r>
-      <w:r>
-        <w:t>U</w:t>
-      </w:r>
-      <w:r>
-        <w:t xml:space="preserve">niversity of </w:t>
-      </w:r>
-      <w:r>
-        <w:t>W</w:t>
-      </w:r>
-      <w:r>
-        <w:t>isconsin</w:t>
-      </w:r>
-      <w:r>
-        <w:t xml:space="preserve"> – Green Bay</w:t>
-      </w:r>
-      <w:r>
-        <w:t xml:space="preserve"> </w:t>
-      </w:r>
-      <w:r>
-        <w:t xml:space="preserve">• </w:t>
-      </w:r>
-      <w:r>
-        <w:t>May 2015</w:t>
-      </w:r>
-    </w:p>
-    <w:p>
-      <w:pPr>
-        <w:pStyle w:val="ListParagraph"/>
-        <w:numPr>
-          <w:ilvl w:val="0"/>
-          <w:numId w:val="3"/>
-        </w:numPr>
-      </w:pPr>
-      <w:r>
-        <w:t xml:space="preserve">Coursework in software engineering, </w:t>
-      </w:r>
-      <w:r>
-        <w:t xml:space="preserve">object-oriented design, </w:t>
-      </w:r>
-      <w:r>
-        <w:t>data structures, project management, game engines, and artificial intelligence; using C, C++, and Java in a Windows environment</w:t>
-      </w:r>
-    </w:p>
-    <w:p>
-      <w:pPr>
-        <w:pStyle w:val="ListParagraph"/>
-        <w:numPr>
-          <w:ilvl w:val="0"/>
-          <w:numId w:val="3"/>
-        </w:numPr>
-      </w:pPr>
-      <w:r>
-        <w:t>Capstone essay titled "The Many-Minded Machine: A Multi-Agent Approach to Artificial Intelligence," synthesizing concepts from psychology, neu</w:t>
-      </w:r>
-      <w:r>
-        <w:t>robiology, and computer science</w:t>
-      </w:r>
-    </w:p>
-    <w:p>
-      <w:pPr>
-        <w:pStyle w:val="ListParagraph"/>
-        <w:numPr>
-          <w:ilvl w:val="0"/>
-          <w:numId w:val="3"/>
-        </w:numPr>
-      </w:pPr>
-      <w:r>
-        <w:t>Significant projects included:</w:t>
-      </w:r>
-    </w:p>
-    <w:p>
-      <w:pPr>
-        <w:pStyle w:val="ListParagraph"/>
-        <w:numPr>
-          <w:ilvl w:val="1"/>
-          <w:numId w:val="3"/>
-        </w:numPr>
-        <w:ind w:left="936"/>
-      </w:pPr>
-      <w:r>
-        <w:t>Reinforcement-learning AIs for playing tic-tac-toe and maze so</w:t>
-      </w:r>
-      <w:bookmarkStart w:id="0" w:name="_GoBack"/>
-      <w:bookmarkEnd w:id="0"/>
-      <w:r>
-        <w:t>lving, both utilizing Q-learning</w:t>
-      </w:r>
-      <w:r>
-        <w:t xml:space="preserve"> (reinforcement learning)</w:t>
-      </w:r>
-      <w:r>
-        <w:t xml:space="preserve"> algorithms written from scratch in Java</w:t>
-      </w:r>
-    </w:p>
-    <w:p>
-      <w:pPr>
-        <w:pStyle w:val="ListParagraph"/>
-        <w:numPr>
-          <w:ilvl w:val="1"/>
-          <w:numId w:val="3"/>
-        </w:numPr>
-        <w:ind w:left="936"/>
-      </w:pPr>
-      <w:r>
-        <w:t>A simple 3D platformer game written in Unity, utilizing Blender for low-poly models</w:t>
-      </w:r>
-    </w:p>
-    <w:p>
-      <w:pPr>
-        <w:pStyle w:val="Heading2"/>
-      </w:pPr>
-      <w:r>
-        <w:t>B.S. Philosophy</w:t>
-      </w:r>
-      <w:r>
-        <w:t xml:space="preserve"> • </w:t>
-      </w:r>
-      <w:r>
-        <w:t>U</w:t>
-      </w:r>
-      <w:r>
-        <w:t xml:space="preserve">niversity of </w:t>
-      </w:r>
-      <w:r>
-        <w:t>W</w:t>
-      </w:r>
-      <w:r>
-        <w:t>isconsin</w:t>
-      </w:r>
-      <w:r>
-        <w:t xml:space="preserve"> – Green Bay</w:t>
-      </w:r>
-      <w:r>
-        <w:t xml:space="preserve"> • </w:t>
-      </w:r>
-      <w:r>
-        <w:t>May 2015</w:t>
-      </w:r>
-    </w:p>
-    <w:p>
-      <w:pPr>
-        <w:pStyle w:val="ListParagraph"/>
-        <w:numPr>
-          <w:ilvl w:val="0"/>
-          <w:numId w:val="4"/>
-        </w:numPr>
-        <w:ind w:left="504"/>
-      </w:pPr>
-      <w:r>
-        <w:t>Coursework in</w:t>
-      </w:r>
-      <w:r>
-        <w:t xml:space="preserve"> symbolic </w:t>
-      </w:r>
-      <w:r>
-        <w:t xml:space="preserve">and temporal </w:t>
-      </w:r>
-      <w:r>
-        <w:t xml:space="preserve">logic, epistemology, consciousness, </w:t>
-      </w:r>
-      <w:r>
-        <w:t xml:space="preserve">metaphysics, </w:t>
-      </w:r>
-      <w:r>
-        <w:t>and causality</w:t>
-      </w:r>
-    </w:p>
-    <w:p>
-      <w:pPr>
-        <w:pStyle w:val="ListParagraph"/>
-        <w:numPr>
-          <w:ilvl w:val="0"/>
-          <w:numId w:val="4"/>
-        </w:numPr>
-        <w:ind w:left="504"/>
-      </w:pPr>
-      <w:r>
-        <w:t>Significant papers included:</w:t>
-      </w:r>
-    </w:p>
-    <w:p>
-      <w:pPr>
-        <w:pStyle w:val="ListParagraph"/>
-        <w:numPr>
-          <w:ilvl w:val="1"/>
-          <w:numId w:val="4"/>
-        </w:numPr>
-        <w:ind w:left="936"/>
-      </w:pPr>
-      <w:r>
-        <w:t>“In The Fields of Time: An Argument for Persistent Identity and Causality,” a rebuttal to the Humean interpretation of persistence of identity over time and causality, presenting an argument for preservation of identity through relations and a mechanistic account of causality</w:t>
-      </w:r>
-    </w:p>
-    <w:p>
-      <w:pPr>
-        <w:pStyle w:val="ListParagraph"/>
-        <w:numPr>
-          <w:ilvl w:val="1"/>
-          <w:numId w:val="4"/>
-        </w:numPr>
-        <w:ind w:left="936"/>
-      </w:pPr>
-      <w:r>
-        <w:t xml:space="preserve">“Last Thursday: A Rebuttal to Moore’s Common Sense Argument for Realism,” </w:t>
-      </w:r>
-      <w:r>
-        <w:t>an argument that holds that direct realism arguments for reality are unprovable and untenable</w:t>
-      </w:r>
-    </w:p>
-    <w:p>
-      <w:pPr>
-        <w:pStyle w:val="ListParagraph"/>
-        <w:numPr>
-          <w:ilvl w:val="1"/>
-          <w:numId w:val="4"/>
-        </w:numPr>
-        <w:ind w:left="936"/>
-      </w:pPr>
-      <w:r>
-        <w:t>“Candle Morality,” a project that attempted to construct a socially-positive, life-affirming moral framework from the starting point of Nietzschean nihilism</w:t>
       </w:r>
     </w:p>
     <w:p>
@@ -913,12 +538,21 @@
         </w:rPr>
         <w:t xml:space="preserve">Morgan, C., Rodriguez, R., </w:t>
       </w:r>
+      <w:proofErr w:type="spellStart"/>
       <w:r>
         <w:rPr>
           <w:rFonts w:eastAsiaTheme="majorEastAsia"/>
           <w:b/>
         </w:rPr>
-        <w:t>MacVittie, K.</w:t>
+        <w:t>MacVittie</w:t>
+      </w:r>
+      <w:proofErr w:type="spellEnd"/>
+      <w:r>
+        <w:rPr>
+          <w:rFonts w:eastAsiaTheme="majorEastAsia"/>
+          <w:b/>
+        </w:rPr>
+        <w:t>, K.</w:t>
       </w:r>
       <w:r>
         <w:rPr>
@@ -937,13 +571,7 @@
         <w:rPr>
           <w:rFonts w:eastAsiaTheme="majorEastAsia"/>
         </w:rPr>
-        <w:t>. Vol 2: No. 2, A</w:t>
-      </w:r>
-      <w:r>
-        <w:rPr>
-          <w:rFonts w:eastAsiaTheme="majorEastAsia"/>
-        </w:rPr>
-        <w:t>rticle 14</w:t>
+        <w:t>. Vol 2: No. 2, Article 14</w:t>
       </w:r>
     </w:p>
     <w:p>
@@ -951,6 +579,430 @@
         <w:pStyle w:val="Heading1"/>
       </w:pPr>
       <w:r>
+        <w:lastRenderedPageBreak/>
+        <w:t>Education</w:t>
+      </w:r>
+    </w:p>
+    <w:p>
+      <w:pPr>
+        <w:pStyle w:val="Heading2"/>
+      </w:pPr>
+      <w:r>
+        <w:t>M.S. Data Science</w:t>
+      </w:r>
+      <w:r>
+        <w:t xml:space="preserve"> • </w:t>
+      </w:r>
+      <w:r>
+        <w:t>Southern Methodist University</w:t>
+      </w:r>
+      <w:r>
+        <w:t xml:space="preserve"> </w:t>
+      </w:r>
+      <w:r>
+        <w:t xml:space="preserve">• </w:t>
+      </w:r>
+      <w:r>
+        <w:t>Aug 2019</w:t>
+      </w:r>
+    </w:p>
+    <w:p>
+      <w:pPr>
+        <w:pStyle w:val="ListParagraph"/>
+        <w:numPr>
+          <w:ilvl w:val="0"/>
+          <w:numId w:val="2"/>
+        </w:numPr>
+        <w:ind w:left="504"/>
+      </w:pPr>
+      <w:r>
+        <w:t>Specialization in Machine Learning</w:t>
+      </w:r>
+    </w:p>
+    <w:p>
+      <w:pPr>
+        <w:pStyle w:val="ListParagraph"/>
+        <w:numPr>
+          <w:ilvl w:val="0"/>
+          <w:numId w:val="2"/>
+        </w:numPr>
+        <w:ind w:left="504"/>
+      </w:pPr>
+      <w:r>
+        <w:t>Coursework in data analysis,</w:t>
+      </w:r>
+      <w:r>
+        <w:t xml:space="preserve"> statistical inference</w:t>
+      </w:r>
+      <w:r>
+        <w:t>,</w:t>
+      </w:r>
+      <w:r>
+        <w:t xml:space="preserve"> </w:t>
+      </w:r>
+      <w:r>
+        <w:t>database management</w:t>
+      </w:r>
+      <w:r>
+        <w:t xml:space="preserve">, data mining, </w:t>
+      </w:r>
+      <w:r>
+        <w:t>data and network security</w:t>
+      </w:r>
+      <w:r>
+        <w:t xml:space="preserve">, </w:t>
+      </w:r>
+      <w:r>
+        <w:t>machine learning</w:t>
+      </w:r>
+      <w:r>
+        <w:t xml:space="preserve"> (ML), </w:t>
+      </w:r>
+      <w:r>
+        <w:t xml:space="preserve">data visualization, </w:t>
+      </w:r>
+      <w:r>
+        <w:t xml:space="preserve">and </w:t>
+      </w:r>
+      <w:r>
+        <w:t>natural language processing (NLP</w:t>
+      </w:r>
+      <w:r>
+        <w:t>)</w:t>
+      </w:r>
+      <w:r>
+        <w:t>; using Python</w:t>
+      </w:r>
+      <w:r>
+        <w:t xml:space="preserve">, </w:t>
+      </w:r>
+      <w:r>
+        <w:t xml:space="preserve">R, </w:t>
+      </w:r>
+      <w:r>
+        <w:t>SAS</w:t>
+      </w:r>
+      <w:r>
+        <w:t>, and SQL</w:t>
+      </w:r>
+    </w:p>
+    <w:p>
+      <w:pPr>
+        <w:pStyle w:val="ListParagraph"/>
+        <w:numPr>
+          <w:ilvl w:val="0"/>
+          <w:numId w:val="2"/>
+        </w:numPr>
+        <w:ind w:left="504"/>
+      </w:pPr>
+      <w:r>
+        <w:t>Significant</w:t>
+      </w:r>
+      <w:r>
+        <w:t xml:space="preserve"> projects included:</w:t>
+      </w:r>
+    </w:p>
+    <w:p>
+      <w:pPr>
+        <w:pStyle w:val="ListParagraph"/>
+        <w:numPr>
+          <w:ilvl w:val="1"/>
+          <w:numId w:val="2"/>
+        </w:numPr>
+        <w:ind w:left="936"/>
+      </w:pPr>
+      <w:r>
+        <w:t>Exploratory data analysis of home prices using linear regressions on various features of homes to estimate value</w:t>
+      </w:r>
+    </w:p>
+    <w:p>
+      <w:pPr>
+        <w:pStyle w:val="ListParagraph"/>
+        <w:numPr>
+          <w:ilvl w:val="1"/>
+          <w:numId w:val="2"/>
+        </w:numPr>
+        <w:ind w:left="936"/>
+      </w:pPr>
+      <w:r>
+        <w:t>An in-depth analysis of fatal accident data in the US from 2015 to 2017, analyzing relationships between weather, time of day, road type, and driver condition to find proximal causes for fatal accidents</w:t>
+      </w:r>
+    </w:p>
+    <w:p>
+      <w:pPr>
+        <w:pStyle w:val="ListParagraph"/>
+        <w:numPr>
+          <w:ilvl w:val="1"/>
+          <w:numId w:val="2"/>
+        </w:numPr>
+        <w:ind w:left="936"/>
+      </w:pPr>
+      <w:r>
+        <w:t xml:space="preserve">Significant research into generative adversarial networks (GANs) </w:t>
+      </w:r>
+      <w:bookmarkStart w:id="0" w:name="_GoBack"/>
+      <w:bookmarkEnd w:id="0"/>
+      <w:r>
+        <w:t>and some of their use cases, developed into a 10-minute</w:t>
+      </w:r>
+      <w:r>
+        <w:t xml:space="preserve"> video</w:t>
+      </w:r>
+      <w:r>
+        <w:t xml:space="preserve"> presentation</w:t>
+      </w:r>
+    </w:p>
+    <w:p>
+      <w:pPr>
+        <w:pStyle w:val="Heading2"/>
+      </w:pPr>
+      <w:r>
+        <w:t xml:space="preserve">B.S. Computer </w:t>
+      </w:r>
+      <w:r>
+        <w:t>Science</w:t>
+      </w:r>
+      <w:r>
+        <w:t xml:space="preserve"> • </w:t>
+      </w:r>
+      <w:r>
+        <w:t>U</w:t>
+      </w:r>
+      <w:r>
+        <w:t xml:space="preserve">niversity of </w:t>
+      </w:r>
+      <w:r>
+        <w:t>W</w:t>
+      </w:r>
+      <w:r>
+        <w:t>isconsin</w:t>
+      </w:r>
+      <w:r>
+        <w:t xml:space="preserve"> – Green Bay</w:t>
+      </w:r>
+      <w:r>
+        <w:t xml:space="preserve"> </w:t>
+      </w:r>
+      <w:r>
+        <w:t xml:space="preserve">• </w:t>
+      </w:r>
+      <w:r>
+        <w:t>May 2015</w:t>
+      </w:r>
+    </w:p>
+    <w:p>
+      <w:pPr>
+        <w:pStyle w:val="ListParagraph"/>
+        <w:numPr>
+          <w:ilvl w:val="0"/>
+          <w:numId w:val="3"/>
+        </w:numPr>
+      </w:pPr>
+      <w:r>
+        <w:t xml:space="preserve">Coursework in software engineering, </w:t>
+      </w:r>
+      <w:r>
+        <w:t xml:space="preserve">object-oriented design, </w:t>
+      </w:r>
+      <w:r>
+        <w:t>data structures, project management, game engines, and artificial intelligence; using C, C++, and Java in a Windows environment</w:t>
+      </w:r>
+    </w:p>
+    <w:p>
+      <w:pPr>
+        <w:pStyle w:val="ListParagraph"/>
+        <w:numPr>
+          <w:ilvl w:val="0"/>
+          <w:numId w:val="3"/>
+        </w:numPr>
+      </w:pPr>
+      <w:r>
+        <w:t>Capstone essay titled "The Many-Minded Machine: A Multi-Agent Approach to Artificial Intelligence," synthesizing concepts from psychology, neu</w:t>
+      </w:r>
+      <w:r>
+        <w:t>robiology, and computer science</w:t>
+      </w:r>
+    </w:p>
+    <w:p>
+      <w:pPr>
+        <w:pStyle w:val="ListParagraph"/>
+        <w:numPr>
+          <w:ilvl w:val="0"/>
+          <w:numId w:val="3"/>
+        </w:numPr>
+      </w:pPr>
+      <w:r>
+        <w:t>Significant projects included:</w:t>
+      </w:r>
+    </w:p>
+    <w:p>
+      <w:pPr>
+        <w:pStyle w:val="ListParagraph"/>
+        <w:numPr>
+          <w:ilvl w:val="1"/>
+          <w:numId w:val="3"/>
+        </w:numPr>
+        <w:ind w:left="936"/>
+      </w:pPr>
+      <w:r>
+        <w:t>Reinforcement-learning AIs for playing tic-tac-toe and maze solving, both utilizing Q-learning</w:t>
+      </w:r>
+      <w:r>
+        <w:t xml:space="preserve"> (reinforcement learning)</w:t>
+      </w:r>
+      <w:r>
+        <w:t xml:space="preserve"> algorithms written from scratch in Java</w:t>
+      </w:r>
+    </w:p>
+    <w:p>
+      <w:pPr>
+        <w:pStyle w:val="ListParagraph"/>
+        <w:numPr>
+          <w:ilvl w:val="1"/>
+          <w:numId w:val="3"/>
+        </w:numPr>
+        <w:ind w:left="936"/>
+      </w:pPr>
+      <w:r>
+        <w:t>A simple 3D platformer game written in Unity, utilizing Blender for low-poly models</w:t>
+      </w:r>
+    </w:p>
+    <w:p>
+      <w:pPr>
+        <w:pStyle w:val="Heading2"/>
+      </w:pPr>
+      <w:r>
+        <w:t>B.S. Philosophy</w:t>
+      </w:r>
+      <w:r>
+        <w:t xml:space="preserve"> • </w:t>
+      </w:r>
+      <w:r>
+        <w:t>U</w:t>
+      </w:r>
+      <w:r>
+        <w:t xml:space="preserve">niversity of </w:t>
+      </w:r>
+      <w:r>
+        <w:t>W</w:t>
+      </w:r>
+      <w:r>
+        <w:t>isconsin</w:t>
+      </w:r>
+      <w:r>
+        <w:t xml:space="preserve"> – Green Bay</w:t>
+      </w:r>
+      <w:r>
+        <w:t xml:space="preserve"> • </w:t>
+      </w:r>
+      <w:r>
+        <w:t>May 2015</w:t>
+      </w:r>
+    </w:p>
+    <w:p>
+      <w:pPr>
+        <w:pStyle w:val="ListParagraph"/>
+        <w:numPr>
+          <w:ilvl w:val="0"/>
+          <w:numId w:val="4"/>
+        </w:numPr>
+        <w:ind w:left="504"/>
+      </w:pPr>
+      <w:r>
+        <w:t>Coursework in</w:t>
+      </w:r>
+      <w:r>
+        <w:t xml:space="preserve"> symbolic </w:t>
+      </w:r>
+      <w:r>
+        <w:t xml:space="preserve">and temporal </w:t>
+      </w:r>
+      <w:r>
+        <w:t xml:space="preserve">logic, epistemology, consciousness, </w:t>
+      </w:r>
+      <w:r>
+        <w:t xml:space="preserve">metaphysics, </w:t>
+      </w:r>
+      <w:r>
+        <w:t>and causality</w:t>
+      </w:r>
+    </w:p>
+    <w:p>
+      <w:pPr>
+        <w:pStyle w:val="ListParagraph"/>
+        <w:numPr>
+          <w:ilvl w:val="0"/>
+          <w:numId w:val="4"/>
+        </w:numPr>
+        <w:ind w:left="504"/>
+      </w:pPr>
+      <w:r>
+        <w:t>Significant papers included:</w:t>
+      </w:r>
+    </w:p>
+    <w:p>
+      <w:pPr>
+        <w:pStyle w:val="ListParagraph"/>
+        <w:numPr>
+          <w:ilvl w:val="1"/>
+          <w:numId w:val="4"/>
+        </w:numPr>
+        <w:ind w:left="936"/>
+      </w:pPr>
+      <w:r>
+        <w:t xml:space="preserve">“In The Fields of Time: An Argument for Persistent Identity and Causality,” a rebuttal to the </w:t>
+      </w:r>
+      <w:proofErr w:type="spellStart"/>
+      <w:r>
+        <w:t>Humean</w:t>
+      </w:r>
+      <w:proofErr w:type="spellEnd"/>
+      <w:r>
+        <w:t xml:space="preserve"> interpretation of persistence of identity over time and causality, presenting an argument for preservation of identity through relations and a mechanistic account of causality</w:t>
+      </w:r>
+    </w:p>
+    <w:p>
+      <w:pPr>
+        <w:pStyle w:val="ListParagraph"/>
+        <w:numPr>
+          <w:ilvl w:val="1"/>
+          <w:numId w:val="4"/>
+        </w:numPr>
+        <w:ind w:left="936"/>
+      </w:pPr>
+      <w:r>
+        <w:t xml:space="preserve">“Last Thursday: A Rebuttal to Moore’s Common Sense Argument for Realism,” </w:t>
+      </w:r>
+      <w:r>
+        <w:t>an argument that holds that direct realism arguments for reality are unprovable and untenable</w:t>
+      </w:r>
+    </w:p>
+    <w:p>
+      <w:pPr>
+        <w:pStyle w:val="ListParagraph"/>
+        <w:numPr>
+          <w:ilvl w:val="1"/>
+          <w:numId w:val="4"/>
+        </w:numPr>
+        <w:ind w:left="936"/>
+      </w:pPr>
+      <w:r>
+        <w:t xml:space="preserve">“Candle Morality,” a project that attempted to construct a socially-positive, life-affirming moral framework from the starting point of </w:t>
+      </w:r>
+      <w:proofErr w:type="spellStart"/>
+      <w:r>
+        <w:t>Nietzschean</w:t>
+      </w:r>
+      <w:proofErr w:type="spellEnd"/>
+      <w:r>
+        <w:t xml:space="preserve"> nihilism</w:t>
+      </w:r>
+    </w:p>
+    <w:p>
+      <w:pPr>
+        <w:pStyle w:val="Heading1"/>
+      </w:pPr>
+      <w:r>
         <w:t>Tools</w:t>
       </w:r>
     </w:p>
@@ -971,14 +1023,50 @@
         <w:rPr>
           <w:rFonts w:eastAsiaTheme="majorEastAsia"/>
         </w:rPr>
-        <w:t xml:space="preserve"> (NumPy, pandas, scikit-learn</w:t>
-      </w:r>
-      <w:r>
-        <w:rPr>
-          <w:rFonts w:eastAsiaTheme="majorEastAsia"/>
-        </w:rPr>
-        <w:t>, TensorFlow</w:t>
-      </w:r>
+        <w:t xml:space="preserve"> (</w:t>
+      </w:r>
+      <w:proofErr w:type="spellStart"/>
+      <w:r>
+        <w:rPr>
+          <w:rFonts w:eastAsiaTheme="majorEastAsia"/>
+        </w:rPr>
+        <w:t>NumPy</w:t>
+      </w:r>
+      <w:proofErr w:type="spellEnd"/>
+      <w:r>
+        <w:rPr>
+          <w:rFonts w:eastAsiaTheme="majorEastAsia"/>
+        </w:rPr>
+        <w:t xml:space="preserve">, pandas, </w:t>
+      </w:r>
+      <w:proofErr w:type="spellStart"/>
+      <w:r>
+        <w:rPr>
+          <w:rFonts w:eastAsiaTheme="majorEastAsia"/>
+        </w:rPr>
+        <w:t>scikit</w:t>
+      </w:r>
+      <w:proofErr w:type="spellEnd"/>
+      <w:r>
+        <w:rPr>
+          <w:rFonts w:eastAsiaTheme="majorEastAsia"/>
+        </w:rPr>
+        <w:t>-learn</w:t>
+      </w:r>
+      <w:r>
+        <w:rPr>
+          <w:rFonts w:eastAsiaTheme="majorEastAsia"/>
+        </w:rPr>
+        <w:t xml:space="preserve">, </w:t>
+      </w:r>
+      <w:proofErr w:type="spellStart"/>
+      <w:r>
+        <w:rPr>
+          <w:rFonts w:eastAsiaTheme="majorEastAsia"/>
+        </w:rPr>
+        <w:t>TensorFlow</w:t>
+      </w:r>
+      <w:proofErr w:type="spellEnd"/>
       <w:r>
         <w:rPr>
           <w:rFonts w:eastAsiaTheme="majorEastAsia"/>
@@ -1069,12 +1157,14 @@
         </w:rPr>
         <w:t xml:space="preserve">Visual Studio • Eclipse • </w:t>
       </w:r>
+      <w:proofErr w:type="spellStart"/>
       <w:r>
         <w:rPr>
           <w:rFonts w:eastAsiaTheme="majorEastAsia"/>
         </w:rPr>
         <w:t>RStudio</w:t>
       </w:r>
+      <w:proofErr w:type="spellEnd"/>
       <w:r>
         <w:rPr>
           <w:rFonts w:eastAsiaTheme="majorEastAsia"/>
@@ -1085,7 +1175,21 @@
         <w:rPr>
           <w:rFonts w:eastAsiaTheme="majorEastAsia"/>
         </w:rPr>
-        <w:t xml:space="preserve"> Jupyter Notebook</w:t>
+        <w:t xml:space="preserve"> </w:t>
+      </w:r>
+      <w:proofErr w:type="spellStart"/>
+      <w:r>
+        <w:rPr>
+          <w:rFonts w:eastAsiaTheme="majorEastAsia"/>
+        </w:rPr>
+        <w:t>Jupyter</w:t>
+      </w:r>
+      <w:proofErr w:type="spellEnd"/>
+      <w:r>
+        <w:rPr>
+          <w:rFonts w:eastAsiaTheme="majorEastAsia"/>
+        </w:rPr>
+        <w:t xml:space="preserve"> Notebook</w:t>
       </w:r>
       <w:r>
         <w:rPr>
@@ -1121,8 +1225,16 @@
         <w:rPr>
           <w:rFonts w:eastAsiaTheme="majorEastAsia"/>
         </w:rPr>
-        <w:t>Unity • Git</w:t>
-      </w:r>
+        <w:t xml:space="preserve">Unity • </w:t>
+      </w:r>
+      <w:proofErr w:type="spellStart"/>
+      <w:r>
+        <w:rPr>
+          <w:rFonts w:eastAsiaTheme="majorEastAsia"/>
+        </w:rPr>
+        <w:t>Git</w:t>
+      </w:r>
+      <w:proofErr w:type="spellEnd"/>
     </w:p>
     <w:p>
       <w:pPr>
@@ -1221,11 +1333,19 @@
           <w:rFonts w:eastAsiaTheme="majorEastAsia"/>
         </w:rPr>
       </w:pPr>
+      <w:proofErr w:type="spellStart"/>
       <w:r>
         <w:rPr>
           <w:i/>
         </w:rPr>
-        <w:t>Steamworks: A Guide to Technology in Fantasy Settings</w:t>
+        <w:t>Steamworks</w:t>
+      </w:r>
+      <w:proofErr w:type="spellEnd"/>
+      <w:r>
+        <w:rPr>
+          <w:i/>
+        </w:rPr>
+        <w:t>: A Guide to Technology in Fantasy Settings</w:t>
       </w:r>
       <w:r>
         <w:t xml:space="preserve">, a 180-page sourcebook for </w:t>
@@ -1967,6 +2087,7 @@
     <w:lsdException w:name="HTML Sample" w:semiHidden="1" w:unhideWhenUsed="1"/>
     <w:lsdException w:name="HTML Typewriter" w:semiHidden="1" w:unhideWhenUsed="1"/>
     <w:lsdException w:name="HTML Variable" w:semiHidden="1" w:unhideWhenUsed="1"/>
+    <w:lsdException w:name="Normal Table" w:semiHidden="1" w:unhideWhenUsed="1"/>
     <w:lsdException w:name="annotation subject" w:semiHidden="1" w:unhideWhenUsed="1"/>
     <w:lsdException w:name="No List" w:semiHidden="1" w:unhideWhenUsed="1"/>
     <w:lsdException w:name="Outline List 1" w:semiHidden="1" w:unhideWhenUsed="1"/>
@@ -2011,6 +2132,7 @@
     <w:lsdException w:name="Table Professional" w:semiHidden="1" w:unhideWhenUsed="1"/>
     <w:lsdException w:name="Table Subtle 1" w:semiHidden="1" w:unhideWhenUsed="1"/>
     <w:lsdException w:name="Table Subtle 2" w:semiHidden="1" w:unhideWhenUsed="1"/>
+    <w:lsdException w:name="Table Web 1" w:semiHidden="1" w:unhideWhenUsed="1"/>
     <w:lsdException w:name="Table Web 2" w:semiHidden="1" w:unhideWhenUsed="1"/>
     <w:lsdException w:name="Table Web 3" w:semiHidden="1" w:unhideWhenUsed="1"/>
     <w:lsdException w:name="Balloon Text" w:semiHidden="1" w:unhideWhenUsed="1"/>

</xml_diff>

<commit_message>
added other tech used
</commit_message>
<xml_diff>
--- a/MacVittie - Resume.docx
+++ b/MacVittie - Resume.docx
@@ -246,13 +246,24 @@
         <w:ind w:left="504"/>
       </w:pPr>
       <w:r>
-        <w:t xml:space="preserve">Designed and implemented a GAN for synthetic data production, using Python and </w:t>
+        <w:t>Designed and implemented a GAN for synthetic data production, using P</w:t>
+      </w:r>
+      <w:r>
+        <w:t>ython,</w:t>
+      </w:r>
+      <w:r>
+        <w:t xml:space="preserve"> </w:t>
       </w:r>
       <w:proofErr w:type="spellStart"/>
       <w:r>
         <w:t>Tensorflow</w:t>
       </w:r>
       <w:proofErr w:type="spellEnd"/>
+      <w:r>
+        <w:t>, and MongoDB</w:t>
+      </w:r>
+      <w:bookmarkStart w:id="0" w:name="_GoBack"/>
+      <w:bookmarkEnd w:id="0"/>
     </w:p>
     <w:p>
       <w:pPr>
@@ -738,12 +749,7 @@
         <w:ind w:left="936"/>
       </w:pPr>
       <w:r>
-        <w:t xml:space="preserve">Significant research into generative adversarial networks (GANs) </w:t>
-      </w:r>
-      <w:bookmarkStart w:id="0" w:name="_GoBack"/>
-      <w:bookmarkEnd w:id="0"/>
-      <w:r>
-        <w:t>and some of their use cases, developed into a 10-minute</w:t>
+        <w:t>Significant research into generative adversarial networks (GANs) and some of their use cases, developed into a 10-minute</w:t>
       </w:r>
       <w:r>
         <w:t xml:space="preserve"> video</w:t>
@@ -1453,7 +1459,7 @@
           <w:rPr>
             <w:noProof/>
           </w:rPr>
-          <w:t>2</w:t>
+          <w:t>1</w:t>
         </w:r>
         <w:r>
           <w:rPr>

</xml_diff>